<commit_message>
Add Ass GroupBoxes and Controls
</commit_message>
<xml_diff>
--- a/Syllabus Generator/bin/Debug/temp.docx
+++ b/Syllabus Generator/bin/Debug/temp.docx
@@ -23,7 +23,7 @@
         </w:rPr>
         <w:id w:val="9459735"/>
         <w:placeholder>
-          <w:docPart w:val="D0E064203F0E46568764AF8B2F7BEB11"/>
+          <w:docPart w:val="AB2CC18D262944CEA5A49018E0555540"/>
         </w:placeholder>
       </w:sdtPr>
       <w:sdtEndPr>
@@ -42,13 +42,10 @@
             <w:rPr>
               <w:rFonts w:ascii="Century Gothic" w:eastAsia="Century Gothic" w:hAnsi="Century Gothic" w:cs="Century Gothic"/>
             </w:rPr>
-            <w:t xml:space="preserve">The course will help the student examine the two fundamental aspects of their healthcare career: patient care and practice building. Students will identify areas in which both can be improved and create a program for further development. Along the way, the course will review current considerations in developing a successful practice, e.g. research access, marketing, management systems, etc. On the patient care side, students will present to faculty members and fellow doctoral candidates case work that integrates current research, Chinese medical theory, treatment plans, alternative approaches, biomedical considerations, community resources, and prognosis. </w:t>
+            <w:t>The course will help the student examine the two fundamental aspects of their healthcare career: patient care and practice building. Students will identify areas in which both can be improved and create a program for further development. Along the way, the course will review current considerations in developing a successful practice, e.g. research access, marketing, management systems, etc. On the patient care side, students will present to faculty members and fellow doctoral candidates case work that integrates current research, Chinese medical theory, treatment plans, alternative approaches, biomedical considerations, community resources, and prognosis</w:t>
           </w:r>
           <w:r>
-            <w:rPr>
-              <w:rFonts w:ascii="Century Gothic" w:eastAsia="Century Gothic" w:hAnsi="Century Gothic" w:cs="Century Gothic"/>
-            </w:rPr>
-            <w:t>&lt;textFullName&gt;</w:t>
+            <w:t>.</w:t>
           </w:r>
         </w:p>
         <w:p>
@@ -74,7 +71,7 @@
       <w:sdtPr>
         <w:id w:val="1314755397"/>
         <w:placeholder>
-          <w:docPart w:val="8250F419BC5B4DA583D1A45DDA871455"/>
+          <w:docPart w:val="EE5C986259614AF89A996C09E4EEE1CF"/>
         </w:placeholder>
       </w:sdtPr>
       <w:sdtEndPr>
@@ -278,7 +275,7 @@
       <w:sdtPr>
         <w:id w:val="-408849915"/>
         <w:placeholder>
-          <w:docPart w:val="E8C7C277F5434841A6ACAA1011934DB9"/>
+          <w:docPart w:val="AC3F879E9A314C1DB59B0A311C4A20FA"/>
         </w:placeholder>
       </w:sdtPr>
       <w:sdtEndPr>
@@ -291,7 +288,7 @@
           <w:sdtPr>
             <w:id w:val="-1833832768"/>
             <w:placeholder>
-              <w:docPart w:val="2F11B5C1118A4BF580BA5C7C7A224826"/>
+              <w:docPart w:val="799277D3C2DD4A1AB73BE6A0C48B8497"/>
             </w:placeholder>
           </w:sdtPr>
           <w:sdtEndPr>
@@ -308,10 +305,7 @@
                 </w:rPr>
               </w:pPr>
               <w:r>
-                <w:rPr>
-                  <w:rFonts w:asciiTheme="majorHAnsi" w:eastAsiaTheme="majorEastAsia" w:hAnsiTheme="majorHAnsi" w:cstheme="majorBidi"/>
-                </w:rPr>
-                <w:t xml:space="preserve">There are no required texts for this course. </w:t>
+                <w:t>&lt;textRequireTexts&gt;</w:t>
               </w:r>
             </w:p>
           </w:sdtContent>
@@ -330,7 +324,7 @@
       <w:sdtPr>
         <w:id w:val="-1147196240"/>
         <w:placeholder>
-          <w:docPart w:val="1AA9A71FB32444AB91181A945D4E58FA"/>
+          <w:docPart w:val="A7E288111E63407EBF76CDADDF6F013B"/>
         </w:placeholder>
       </w:sdtPr>
       <w:sdtEndPr/>
@@ -339,7 +333,7 @@
           <w:sdtPr>
             <w:id w:val="-1218588296"/>
             <w:placeholder>
-              <w:docPart w:val="D2DE9022C3014D0898F845E34A9CA5A3"/>
+              <w:docPart w:val="850BCBA59198469FA300AA4084C5A8E4"/>
             </w:placeholder>
           </w:sdtPr>
           <w:sdtEndPr>
@@ -352,7 +346,7 @@
               <w:sdtPr>
                 <w:id w:val="1097215443"/>
                 <w:placeholder>
-                  <w:docPart w:val="2FB23695C8DE48529AC79BA7ABE56B2F"/>
+                  <w:docPart w:val="848FC4872413446F895FC61B528AD131"/>
                 </w:placeholder>
               </w:sdtPr>
               <w:sdtEndPr>
@@ -369,10 +363,7 @@
                     </w:rPr>
                   </w:pPr>
                   <w:r>
-                    <w:rPr>
-                      <w:rFonts w:asciiTheme="majorHAnsi" w:eastAsiaTheme="majorEastAsia" w:hAnsiTheme="majorHAnsi" w:cstheme="majorBidi"/>
-                    </w:rPr>
-                    <w:t>You will be required to read online materials and any assigned articles.</w:t>
+                    <w:t>&lt;textOptionalTexts&gt;</w:t>
                   </w:r>
                 </w:p>
               </w:sdtContent>
@@ -6625,7 +6616,7 @@
           </w:rPr>
           <w:id w:val="59532323"/>
           <w:placeholder>
-            <w:docPart w:val="4DE48F2EBEE8449B85BEF0CFF256E042"/>
+            <w:docPart w:val="9126BD6D0A2645D78AE5A46FC17187F9"/>
           </w:placeholder>
         </w:sdtPr>
         <w:sdtEndPr/>
@@ -6988,7 +6979,7 @@
       <w:sdtPr>
         <w:id w:val="680017570"/>
         <w:placeholder>
-          <w:docPart w:val="24343071E89E438F80ECB1FE369A6A80"/>
+          <w:docPart w:val="7A30C1BB943A46759A8FC239EA74E7B8"/>
         </w:placeholder>
       </w:sdtPr>
       <w:sdtEndPr/>
@@ -7586,7 +7577,7 @@
             </w:rPr>
             <w:id w:val="1333251155"/>
             <w:placeholder>
-              <w:docPart w:val="FD6BD33B8A7D440EA8A40D5F77305272"/>
+              <w:docPart w:val="66B9656776394F45BA157B91216339E7"/>
             </w:placeholder>
           </w:sdtPr>
           <w:sdtEndPr>
@@ -8122,7 +8113,7 @@
               </w:rPr>
               <w:id w:val="-991869283"/>
               <w:placeholder>
-                <w:docPart w:val="FC8FF997EBD14FB3A8E25938A9EDFF23"/>
+                <w:docPart w:val="22DF3C8AA976483F9A976E07A78970ED"/>
               </w:placeholder>
             </w:sdtPr>
             <w:sdtEndPr>
@@ -8298,7 +8289,7 @@
           <w:sdtPr>
             <w:id w:val="316625931"/>
             <w:placeholder>
-              <w:docPart w:val="3F7613A276514AAFA102F28BEB7514A1"/>
+              <w:docPart w:val="E8A490DA6D5141E8937264EFE18D762D"/>
             </w:placeholder>
           </w:sdtPr>
           <w:sdtEndPr/>
@@ -8465,7 +8456,7 @@
           <w:sdtPr>
             <w:id w:val="-628632739"/>
             <w:placeholder>
-              <w:docPart w:val="A8806400C7D74F07B784A609F57BC2D9"/>
+              <w:docPart w:val="2B681A34F0DC4665AE8A515B5B988B3A"/>
             </w:placeholder>
           </w:sdtPr>
           <w:sdtEndPr/>
@@ -8515,7 +8506,7 @@
             </w:rPr>
             <w:id w:val="715165974"/>
             <w:placeholder>
-              <w:docPart w:val="74150877F1524DC8AB84F8A5CF3B9641"/>
+              <w:docPart w:val="6FE0CBE541F74D3797741354F93E958E"/>
             </w:placeholder>
           </w:sdtPr>
           <w:sdtEndPr/>
@@ -8532,7 +8523,7 @@
               <w:sdtPr>
                 <w:id w:val="-343097348"/>
                 <w:placeholder>
-                  <w:docPart w:val="28BB55393F2047B0919DA322ED66B976"/>
+                  <w:docPart w:val="99692DC280CF4096870D205B5B97A8BE"/>
                 </w:placeholder>
               </w:sdtPr>
               <w:sdtEndPr/>
@@ -8795,7 +8786,7 @@
                   <w:sdtPr>
                     <w:id w:val="-1963567298"/>
                     <w:placeholder>
-                      <w:docPart w:val="C28B5E1BA64549F686EAA94D0825EC07"/>
+                      <w:docPart w:val="794717169F074EC5B450291841FBF29F"/>
                     </w:placeholder>
                   </w:sdtPr>
                   <w:sdtEndPr/>
@@ -8831,7 +8822,7 @@
                       <w:sdtPr>
                         <w:id w:val="-495567629"/>
                         <w:placeholder>
-                          <w:docPart w:val="F07A940EB0954FA29C63FE51A4081481"/>
+                          <w:docPart w:val="82E9F79A56634DB490CCA64E8802E537"/>
                         </w:placeholder>
                       </w:sdtPr>
                       <w:sdtEndPr/>
@@ -8987,7 +8978,7 @@
                           <w:sdtPr>
                             <w:id w:val="274829908"/>
                             <w:placeholder>
-                              <w:docPart w:val="0711B9CE786D4B88B2083A19D4D37C12"/>
+                              <w:docPart w:val="C2895ED57C8D4E189CAB6D36DE0B77BA"/>
                             </w:placeholder>
                           </w:sdtPr>
                           <w:sdtEndPr/>
@@ -9133,7 +9124,7 @@
                               <w:sdtPr>
                                 <w:id w:val="-2047369354"/>
                                 <w:placeholder>
-                                  <w:docPart w:val="A1C7589628F547F2B1FFBF26B8C36FF0"/>
+                                  <w:docPart w:val="DE6321B92EC1406A939703F6C45B6ED6"/>
                                 </w:placeholder>
                               </w:sdtPr>
                               <w:sdtEndPr/>
@@ -9192,7 +9183,7 @@
                                   <w:sdtPr>
                                     <w:id w:val="1367873485"/>
                                     <w:placeholder>
-                                      <w:docPart w:val="5D52ECB230C747848CE279B27ED9B5D8"/>
+                                      <w:docPart w:val="7658646D822A467AAB2F541F0ED5B046"/>
                                     </w:placeholder>
                                   </w:sdtPr>
                                   <w:sdtEndPr/>
@@ -9326,7 +9317,7 @@
                                         </w:rPr>
                                         <w:id w:val="-2084744605"/>
                                         <w:placeholder>
-                                          <w:docPart w:val="C6D93BD3128D43BABFD5F712E2F97F77"/>
+                                          <w:docPart w:val="8D18FD53088E4286A498088D5A28494A"/>
                                         </w:placeholder>
                                       </w:sdtPr>
                                       <w:sdtEndPr/>
@@ -9343,7 +9334,7 @@
                                           <w:sdtPr>
                                             <w:id w:val="606465196"/>
                                             <w:placeholder>
-                                              <w:docPart w:val="8FF0299894F74AD9AB776866EF46E75B"/>
+                                              <w:docPart w:val="2DC419F38FF44C2B8F6213EC336CCFBF"/>
                                             </w:placeholder>
                                           </w:sdtPr>
                                           <w:sdtEndPr/>
@@ -9460,7 +9451,7 @@
                                               <w:sdtPr>
                                                 <w:id w:val="1647015073"/>
                                                 <w:placeholder>
-                                                  <w:docPart w:val="53A1B7CD18174DDF929CFD767BE352FA"/>
+                                                  <w:docPart w:val="9E3B23F62A90417792D324AED12D101B"/>
                                                 </w:placeholder>
                                               </w:sdtPr>
                                               <w:sdtEndPr/>
@@ -9634,7 +9625,7 @@
                                                   <w:sdtPr>
                                                     <w:id w:val="-577820073"/>
                                                     <w:placeholder>
-                                                      <w:docPart w:val="419DE8E9F29B4ABD87B5BB962BADB5F1"/>
+                                                      <w:docPart w:val="A3126A0C371B4C72A880ED4CAF690B0C"/>
                                                     </w:placeholder>
                                                   </w:sdtPr>
                                                   <w:sdtEndPr/>
@@ -10255,7 +10246,7 @@
                                                       <w:sdtPr>
                                                         <w:id w:val="-1055767695"/>
                                                         <w:placeholder>
-                                                          <w:docPart w:val="59318E5DD5BA441AB5D07BD7E738BB59"/>
+                                                          <w:docPart w:val="2609B0A8EBC843B4AAB56D4EA3B163E2"/>
                                                         </w:placeholder>
                                                       </w:sdtPr>
                                                       <w:sdtEndPr/>
@@ -16789,7 +16780,7 @@
   <w:docParts>
     <w:docPart>
       <w:docPartPr>
-        <w:name w:val="D0E064203F0E46568764AF8B2F7BEB11"/>
+        <w:name w:val="AB2CC18D262944CEA5A49018E0555540"/>
         <w:category>
           <w:name w:val="General"/>
           <w:gallery w:val="placeholder"/>
@@ -16800,12 +16791,12 @@
         <w:behaviors>
           <w:behavior w:val="content"/>
         </w:behaviors>
-        <w:guid w:val="{DC571221-D060-4039-A4EC-43B283ACDCC0}"/>
+        <w:guid w:val="{8FC22028-B3E0-45DF-87F6-63708EB6874F}"/>
       </w:docPartPr>
       <w:docPartBody>
         <w:p>
           <w:pPr>
-            <w:pStyle w:val="D0E064203F0E46568764AF8B2F7BEB11"/>
+            <w:pStyle w:val="AB2CC18D262944CEA5A49018E0555540"/>
           </w:pPr>
           <w:r>
             <w:t>Donec sollicitudin mi et magna. Proin non est. Vestibulum diam. Quisque in enim. Sed id dui. Nunc nec sapien. Nulla lacus. Quisque in ante vel nunc semper pellentesque. Nam sit amet lacus sit amet ipsum auctor eleifend. Quisque vitae justo eu neque mattis pellentesque. Suspendisse tristique. Nulla facilisi. Pellentesque hendrerit tristique turpis. Pellentesque eget mi. Vestibulum a lacus.</w:t>
@@ -16815,7 +16806,7 @@
     </w:docPart>
     <w:docPart>
       <w:docPartPr>
-        <w:name w:val="8250F419BC5B4DA583D1A45DDA871455"/>
+        <w:name w:val="EE5C986259614AF89A996C09E4EEE1CF"/>
         <w:category>
           <w:name w:val="General"/>
           <w:gallery w:val="placeholder"/>
@@ -16826,12 +16817,12 @@
         <w:behaviors>
           <w:behavior w:val="content"/>
         </w:behaviors>
-        <w:guid w:val="{80178134-DD2D-4E73-9AEF-BBD3E71BE580}"/>
+        <w:guid w:val="{6346757A-E300-4C1A-B31B-B2FC46307007}"/>
       </w:docPartPr>
       <w:docPartBody>
         <w:p>
           <w:pPr>
-            <w:pStyle w:val="8250F419BC5B4DA583D1A45DDA871455"/>
+            <w:pStyle w:val="EE5C986259614AF89A996C09E4EEE1CF"/>
           </w:pPr>
           <w:r>
             <w:t>Donec sollicitudin mi et magna. Proin non est. Vestibulum diam. Quisque in enim. Sed id dui. Nunc nec sapien. Nulla lacus. Quisque in ante vel nunc semper pellentesque. Nam sit amet lacus sit amet ipsum auctor eleifend. Quisque vitae justo eu neque mattis pellentesque. Suspendisse tristique. Nulla facilisi. Pellentesque hendrerit tristique turpis. Pellentesque eget mi. Vestibulum a lacus.</w:t>
@@ -16841,7 +16832,7 @@
     </w:docPart>
     <w:docPart>
       <w:docPartPr>
-        <w:name w:val="E8C7C277F5434841A6ACAA1011934DB9"/>
+        <w:name w:val="AC3F879E9A314C1DB59B0A311C4A20FA"/>
         <w:category>
           <w:name w:val="General"/>
           <w:gallery w:val="placeholder"/>
@@ -16852,12 +16843,12 @@
         <w:behaviors>
           <w:behavior w:val="content"/>
         </w:behaviors>
-        <w:guid w:val="{A092F271-B81F-4F39-843D-B9DEC7CC87C8}"/>
+        <w:guid w:val="{70FF31A9-7C63-4D8F-88EF-2D4DD92104D3}"/>
       </w:docPartPr>
       <w:docPartBody>
         <w:p>
           <w:pPr>
-            <w:pStyle w:val="E8C7C277F5434841A6ACAA1011934DB9"/>
+            <w:pStyle w:val="AC3F879E9A314C1DB59B0A311C4A20FA"/>
           </w:pPr>
           <w:r>
             <w:t xml:space="preserve">Nam ut est. In vehicula venenatis dui. Vestibulum ante ipsum primis in faucibus orci luctus et ultrices posuere cubilia Curae; Praesent venenatis gravida justo. In hac habitasse platea dictumst. Suspendisse dui. </w:t>
@@ -16867,7 +16858,7 @@
     </w:docPart>
     <w:docPart>
       <w:docPartPr>
-        <w:name w:val="2F11B5C1118A4BF580BA5C7C7A224826"/>
+        <w:name w:val="799277D3C2DD4A1AB73BE6A0C48B8497"/>
         <w:category>
           <w:name w:val="General"/>
           <w:gallery w:val="placeholder"/>
@@ -16878,12 +16869,12 @@
         <w:behaviors>
           <w:behavior w:val="content"/>
         </w:behaviors>
-        <w:guid w:val="{BCE20D6C-8FBF-4002-833A-EDCAE638BDA2}"/>
+        <w:guid w:val="{D435BE9B-C598-4FDB-B83F-D278AAD9A812}"/>
       </w:docPartPr>
       <w:docPartBody>
         <w:p>
           <w:pPr>
-            <w:pStyle w:val="2F11B5C1118A4BF580BA5C7C7A224826"/>
+            <w:pStyle w:val="799277D3C2DD4A1AB73BE6A0C48B8497"/>
           </w:pPr>
           <w:r>
             <w:t>Donec sollicitudin mi et magna. Proin non est. Vestibulum diam. Quisque in enim. Sed id dui. Nunc nec sapien. Nulla lacus. Quisque in ante vel nunc semper pellentesque. Nam sit amet lacus sit amet ipsum auctor eleifend. Quisque vitae justo eu neque mattis pellentesque. Suspendisse tristique. Nulla facilisi. Pellentesque hendrerit tristique turpis. Pellentesque eget mi. Vestibulum a lacus.</w:t>
@@ -16893,7 +16884,7 @@
     </w:docPart>
     <w:docPart>
       <w:docPartPr>
-        <w:name w:val="1AA9A71FB32444AB91181A945D4E58FA"/>
+        <w:name w:val="A7E288111E63407EBF76CDADDF6F013B"/>
         <w:category>
           <w:name w:val="General"/>
           <w:gallery w:val="placeholder"/>
@@ -16904,12 +16895,12 @@
         <w:behaviors>
           <w:behavior w:val="content"/>
         </w:behaviors>
-        <w:guid w:val="{EA7C1A90-C095-4C01-9C2A-9141DA678A19}"/>
+        <w:guid w:val="{1BFBB330-25F4-4E0E-8B1A-0CEC84854908}"/>
       </w:docPartPr>
       <w:docPartBody>
         <w:p>
           <w:pPr>
-            <w:pStyle w:val="1AA9A71FB32444AB91181A945D4E58FA"/>
+            <w:pStyle w:val="A7E288111E63407EBF76CDADDF6F013B"/>
           </w:pPr>
           <w:r>
             <w:t>Donec sollicitudin mi et magna. Proin non est. Vestibulum diam. Quisque in enim. Sed id dui. Nunc nec sapien. Nulla lacus. Quisque in ante vel nunc semper pellentesque. Nam sit amet lacus sit amet ipsum auctor eleifend. Quisque vitae justo eu neque mattis pellentesque. Suspendisse tristique. Nulla facilisi. Pellentesque hendrerit tristique turpis. Pellentesque eget mi. Vestibulum a lacus.</w:t>
@@ -16919,7 +16910,7 @@
     </w:docPart>
     <w:docPart>
       <w:docPartPr>
-        <w:name w:val="D2DE9022C3014D0898F845E34A9CA5A3"/>
+        <w:name w:val="850BCBA59198469FA300AA4084C5A8E4"/>
         <w:category>
           <w:name w:val="General"/>
           <w:gallery w:val="placeholder"/>
@@ -16930,12 +16921,12 @@
         <w:behaviors>
           <w:behavior w:val="content"/>
         </w:behaviors>
-        <w:guid w:val="{515F3518-73B6-4EBD-860A-BA39C9FA2467}"/>
+        <w:guid w:val="{5DE707F9-6302-422E-AEED-2A5DC2F23E25}"/>
       </w:docPartPr>
       <w:docPartBody>
         <w:p>
           <w:pPr>
-            <w:pStyle w:val="D2DE9022C3014D0898F845E34A9CA5A3"/>
+            <w:pStyle w:val="850BCBA59198469FA300AA4084C5A8E4"/>
           </w:pPr>
           <w:r>
             <w:t xml:space="preserve">Nam ut est. In vehicula venenatis dui. Vestibulum ante ipsum primis in faucibus orci luctus et ultrices posuere cubilia Curae; Praesent venenatis gravida justo. In hac habitasse platea dictumst. Suspendisse dui. </w:t>
@@ -16945,7 +16936,7 @@
     </w:docPart>
     <w:docPart>
       <w:docPartPr>
-        <w:name w:val="2FB23695C8DE48529AC79BA7ABE56B2F"/>
+        <w:name w:val="848FC4872413446F895FC61B528AD131"/>
         <w:category>
           <w:name w:val="General"/>
           <w:gallery w:val="placeholder"/>
@@ -16956,12 +16947,12 @@
         <w:behaviors>
           <w:behavior w:val="content"/>
         </w:behaviors>
-        <w:guid w:val="{AB7F5A22-C9ED-481F-9E61-315D3C49155A}"/>
+        <w:guid w:val="{15357548-5A22-4B8C-A67E-E6899406EB39}"/>
       </w:docPartPr>
       <w:docPartBody>
         <w:p>
           <w:pPr>
-            <w:pStyle w:val="2FB23695C8DE48529AC79BA7ABE56B2F"/>
+            <w:pStyle w:val="848FC4872413446F895FC61B528AD131"/>
           </w:pPr>
           <w:r>
             <w:t>Donec sollicitudin mi et magna. Proin non est. Vestibulum diam. Quisque in enim. Sed id dui. Nunc nec sapien. Nulla lacus. Quisque in ante vel nunc semper pellentesque. Nam sit amet lacus sit amet ipsum auctor eleifend. Quisque vitae justo eu neque mattis pellentesque. Suspendisse tristique. Nulla facilisi. Pellentesque hendrerit tristique turpis. Pellentesque eget mi. Vestibulum a lacus.</w:t>
@@ -16971,7 +16962,7 @@
     </w:docPart>
     <w:docPart>
       <w:docPartPr>
-        <w:name w:val="4DE48F2EBEE8449B85BEF0CFF256E042"/>
+        <w:name w:val="9126BD6D0A2645D78AE5A46FC17187F9"/>
         <w:category>
           <w:name w:val="General"/>
           <w:gallery w:val="placeholder"/>
@@ -16982,12 +16973,12 @@
         <w:behaviors>
           <w:behavior w:val="content"/>
         </w:behaviors>
-        <w:guid w:val="{83B3F51E-FB3A-4DA1-A211-67632E7599EF}"/>
+        <w:guid w:val="{09D6468F-1837-4702-B9AA-C4DE25183524}"/>
       </w:docPartPr>
       <w:docPartBody>
         <w:p>
           <w:pPr>
-            <w:pStyle w:val="4DE48F2EBEE8449B85BEF0CFF256E042"/>
+            <w:pStyle w:val="9126BD6D0A2645D78AE5A46FC17187F9"/>
           </w:pPr>
           <w:r>
             <w:t xml:space="preserve">Nam ut est. In vehicula venenatis dui. Vestibulum ante ipsum primis in faucibus orci luctus et ultrices posuere cubilia Curae; Praesent venenatis gravida justo. In hac habitasse platea dictumst. Suspendisse dui. </w:t>
@@ -16997,7 +16988,7 @@
     </w:docPart>
     <w:docPart>
       <w:docPartPr>
-        <w:name w:val="24343071E89E438F80ECB1FE369A6A80"/>
+        <w:name w:val="7A30C1BB943A46759A8FC239EA74E7B8"/>
         <w:category>
           <w:name w:val="General"/>
           <w:gallery w:val="placeholder"/>
@@ -17008,12 +16999,12 @@
         <w:behaviors>
           <w:behavior w:val="content"/>
         </w:behaviors>
-        <w:guid w:val="{3DEA44E3-F54A-4238-BCA8-0F6071D7EB4D}"/>
+        <w:guid w:val="{70F57755-0FCF-4023-BB76-D3E097ED1033}"/>
       </w:docPartPr>
       <w:docPartBody>
         <w:p>
           <w:pPr>
-            <w:pStyle w:val="24343071E89E438F80ECB1FE369A6A80"/>
+            <w:pStyle w:val="7A30C1BB943A46759A8FC239EA74E7B8"/>
           </w:pPr>
           <w:r>
             <w:t xml:space="preserve">Nam ut est. In vehicula venenatis dui. Vestibulum ante ipsum primis in faucibus orci luctus et ultrices posuere cubilia Curae; Praesent venenatis gravida justo. In hac habitasse platea dictumst. Suspendisse dui. </w:t>
@@ -17023,7 +17014,7 @@
     </w:docPart>
     <w:docPart>
       <w:docPartPr>
-        <w:name w:val="FD6BD33B8A7D440EA8A40D5F77305272"/>
+        <w:name w:val="66B9656776394F45BA157B91216339E7"/>
         <w:category>
           <w:name w:val="General"/>
           <w:gallery w:val="placeholder"/>
@@ -17034,12 +17025,12 @@
         <w:behaviors>
           <w:behavior w:val="content"/>
         </w:behaviors>
-        <w:guid w:val="{596927E1-6830-4D61-B597-0C421B839C0D}"/>
+        <w:guid w:val="{656EFE83-5FF4-4A28-B9E5-33143D5EF1FE}"/>
       </w:docPartPr>
       <w:docPartBody>
         <w:p>
           <w:pPr>
-            <w:pStyle w:val="FD6BD33B8A7D440EA8A40D5F77305272"/>
+            <w:pStyle w:val="66B9656776394F45BA157B91216339E7"/>
           </w:pPr>
           <w:r>
             <w:t>Aliquam dapibus.</w:t>
@@ -17049,7 +17040,7 @@
     </w:docPart>
     <w:docPart>
       <w:docPartPr>
-        <w:name w:val="FC8FF997EBD14FB3A8E25938A9EDFF23"/>
+        <w:name w:val="22DF3C8AA976483F9A976E07A78970ED"/>
         <w:category>
           <w:name w:val="General"/>
           <w:gallery w:val="placeholder"/>
@@ -17060,12 +17051,12 @@
         <w:behaviors>
           <w:behavior w:val="content"/>
         </w:behaviors>
-        <w:guid w:val="{9C20ECAF-4DB3-4742-8C46-9AD1FA3F17C5}"/>
+        <w:guid w:val="{2E82B9E6-3456-4C19-8DCA-617A2F95C03F}"/>
       </w:docPartPr>
       <w:docPartBody>
         <w:p>
           <w:pPr>
-            <w:pStyle w:val="FC8FF997EBD14FB3A8E25938A9EDFF23"/>
+            <w:pStyle w:val="22DF3C8AA976483F9A976E07A78970ED"/>
           </w:pPr>
           <w:r>
             <w:t>Aliquam dapibus.</w:t>
@@ -17075,7 +17066,7 @@
     </w:docPart>
     <w:docPart>
       <w:docPartPr>
-        <w:name w:val="3F7613A276514AAFA102F28BEB7514A1"/>
+        <w:name w:val="E8A490DA6D5141E8937264EFE18D762D"/>
         <w:category>
           <w:name w:val="General"/>
           <w:gallery w:val="placeholder"/>
@@ -17086,12 +17077,12 @@
         <w:behaviors>
           <w:behavior w:val="content"/>
         </w:behaviors>
-        <w:guid w:val="{B3D51BC2-F5EA-4BD0-8063-4971ECE19B67}"/>
+        <w:guid w:val="{5D8DFD42-77DB-4DBB-BA59-5346B854BF4D}"/>
       </w:docPartPr>
       <w:docPartBody>
         <w:p>
           <w:pPr>
-            <w:pStyle w:val="3F7613A276514AAFA102F28BEB7514A1"/>
+            <w:pStyle w:val="E8A490DA6D5141E8937264EFE18D762D"/>
           </w:pPr>
           <w:r>
             <w:t>Aliquam dapibus.</w:t>
@@ -17101,7 +17092,7 @@
     </w:docPart>
     <w:docPart>
       <w:docPartPr>
-        <w:name w:val="A8806400C7D74F07B784A609F57BC2D9"/>
+        <w:name w:val="2B681A34F0DC4665AE8A515B5B988B3A"/>
         <w:category>
           <w:name w:val="General"/>
           <w:gallery w:val="placeholder"/>
@@ -17112,7 +17103,7 @@
         <w:behaviors>
           <w:behavior w:val="content"/>
         </w:behaviors>
-        <w:guid w:val="{EE7F08CE-59CC-4105-930E-64625CFCC5A5}"/>
+        <w:guid w:val="{0A2E0C72-C8BC-4003-A1FC-26BA4E57B736}"/>
       </w:docPartPr>
       <w:docPartBody>
         <w:p>
@@ -17125,7 +17116,7 @@
         </w:p>
         <w:p>
           <w:pPr>
-            <w:pStyle w:val="A8806400C7D74F07B784A609F57BC2D9"/>
+            <w:pStyle w:val="2B681A34F0DC4665AE8A515B5B988B3A"/>
           </w:pPr>
           <w:r>
             <w:t xml:space="preserve">Fusce varius scelerisque est. Aliquam turpis dui, eleifend in, elementum vel, porta vitae, velit. Cras hendrerit vehicula enim. Sed auctor. In hac habitasse platea dictumst. Nulla lectus. Pellentesque habitant morbi tristique senectus et netus et malesuada fames ac turpis egestas. Donec accumsan ante non leo. </w:t>
@@ -17135,7 +17126,7 @@
     </w:docPart>
     <w:docPart>
       <w:docPartPr>
-        <w:name w:val="74150877F1524DC8AB84F8A5CF3B9641"/>
+        <w:name w:val="6FE0CBE541F74D3797741354F93E958E"/>
         <w:category>
           <w:name w:val="General"/>
           <w:gallery w:val="placeholder"/>
@@ -17146,7 +17137,7 @@
         <w:behaviors>
           <w:behavior w:val="content"/>
         </w:behaviors>
-        <w:guid w:val="{AA2FBD39-46FD-4868-A0FC-0B4ADEAA13A8}"/>
+        <w:guid w:val="{A64DDCDA-AE7C-41F4-8865-32D3AF2D13EF}"/>
       </w:docPartPr>
       <w:docPartBody>
         <w:p>
@@ -17159,7 +17150,7 @@
         </w:p>
         <w:p>
           <w:pPr>
-            <w:pStyle w:val="74150877F1524DC8AB84F8A5CF3B9641"/>
+            <w:pStyle w:val="6FE0CBE541F74D3797741354F93E958E"/>
           </w:pPr>
           <w:r>
             <w:t xml:space="preserve">Fusce varius scelerisque est. Aliquam turpis dui, eleifend in, elementum vel, porta vitae, velit. Cras hendrerit vehicula enim. Sed auctor. In hac habitasse platea dictumst. Nulla lectus. Pellentesque habitant morbi tristique senectus et netus et malesuada fames ac turpis egestas. Donec accumsan ante non leo. </w:t>
@@ -17169,7 +17160,7 @@
     </w:docPart>
     <w:docPart>
       <w:docPartPr>
-        <w:name w:val="28BB55393F2047B0919DA322ED66B976"/>
+        <w:name w:val="99692DC280CF4096870D205B5B97A8BE"/>
         <w:category>
           <w:name w:val="General"/>
           <w:gallery w:val="placeholder"/>
@@ -17180,7 +17171,7 @@
         <w:behaviors>
           <w:behavior w:val="content"/>
         </w:behaviors>
-        <w:guid w:val="{C0821230-5E3E-49A5-8E90-E6140FD01DFF}"/>
+        <w:guid w:val="{EF5AD505-780B-4D62-960B-66A0C2FFEC79}"/>
       </w:docPartPr>
       <w:docPartBody>
         <w:p>
@@ -17193,7 +17184,7 @@
         </w:p>
         <w:p>
           <w:pPr>
-            <w:pStyle w:val="28BB55393F2047B0919DA322ED66B976"/>
+            <w:pStyle w:val="99692DC280CF4096870D205B5B97A8BE"/>
           </w:pPr>
           <w:r>
             <w:t xml:space="preserve">Fusce varius scelerisque est. Aliquam turpis dui, eleifend in, elementum vel, porta vitae, velit. Cras hendrerit vehicula enim. Sed auctor. In hac habitasse platea dictumst. Nulla lectus. Pellentesque habitant morbi tristique senectus et netus et malesuada fames ac turpis egestas. Donec accumsan ante non leo. </w:t>
@@ -17203,7 +17194,7 @@
     </w:docPart>
     <w:docPart>
       <w:docPartPr>
-        <w:name w:val="C28B5E1BA64549F686EAA94D0825EC07"/>
+        <w:name w:val="794717169F074EC5B450291841FBF29F"/>
         <w:category>
           <w:name w:val="General"/>
           <w:gallery w:val="placeholder"/>
@@ -17214,7 +17205,7 @@
         <w:behaviors>
           <w:behavior w:val="content"/>
         </w:behaviors>
-        <w:guid w:val="{806D0527-38AC-42ED-B9F0-CB38F1BFE63E}"/>
+        <w:guid w:val="{F7418B71-C726-4AB7-9F36-A9976E43A490}"/>
       </w:docPartPr>
       <w:docPartBody>
         <w:p>
@@ -17227,7 +17218,7 @@
         </w:p>
         <w:p>
           <w:pPr>
-            <w:pStyle w:val="C28B5E1BA64549F686EAA94D0825EC07"/>
+            <w:pStyle w:val="794717169F074EC5B450291841FBF29F"/>
           </w:pPr>
           <w:r>
             <w:t xml:space="preserve">Fusce varius scelerisque est. Aliquam turpis dui, eleifend in, elementum vel, porta vitae, velit. Cras hendrerit vehicula enim. Sed auctor. In hac habitasse platea dictumst. Nulla lectus. Pellentesque habitant morbi tristique senectus et netus et malesuada fames ac turpis egestas. Donec accumsan ante non leo. </w:t>
@@ -17237,7 +17228,7 @@
     </w:docPart>
     <w:docPart>
       <w:docPartPr>
-        <w:name w:val="F07A940EB0954FA29C63FE51A4081481"/>
+        <w:name w:val="82E9F79A56634DB490CCA64E8802E537"/>
         <w:category>
           <w:name w:val="General"/>
           <w:gallery w:val="placeholder"/>
@@ -17248,7 +17239,7 @@
         <w:behaviors>
           <w:behavior w:val="content"/>
         </w:behaviors>
-        <w:guid w:val="{ABF56CE8-5C48-4703-BFBE-7B4D6C919CEA}"/>
+        <w:guid w:val="{E98E6F59-E0F1-4F5E-9830-68867810A4B5}"/>
       </w:docPartPr>
       <w:docPartBody>
         <w:p>
@@ -17261,7 +17252,7 @@
         </w:p>
         <w:p>
           <w:pPr>
-            <w:pStyle w:val="F07A940EB0954FA29C63FE51A4081481"/>
+            <w:pStyle w:val="82E9F79A56634DB490CCA64E8802E537"/>
           </w:pPr>
           <w:r>
             <w:t xml:space="preserve">Fusce varius scelerisque est. Aliquam turpis dui, eleifend in, elementum vel, porta vitae, velit. Cras hendrerit vehicula enim. Sed auctor. In hac habitasse platea dictumst. Nulla lectus. Pellentesque habitant morbi tristique senectus et netus et malesuada fames ac turpis egestas. Donec accumsan ante non leo. </w:t>
@@ -17271,7 +17262,7 @@
     </w:docPart>
     <w:docPart>
       <w:docPartPr>
-        <w:name w:val="0711B9CE786D4B88B2083A19D4D37C12"/>
+        <w:name w:val="C2895ED57C8D4E189CAB6D36DE0B77BA"/>
         <w:category>
           <w:name w:val="General"/>
           <w:gallery w:val="placeholder"/>
@@ -17282,7 +17273,7 @@
         <w:behaviors>
           <w:behavior w:val="content"/>
         </w:behaviors>
-        <w:guid w:val="{ACFB41AF-7BA9-401C-9793-BBCEC4D05CA0}"/>
+        <w:guid w:val="{36AB5EBD-6784-43B9-B65F-AD2A226976BA}"/>
       </w:docPartPr>
       <w:docPartBody>
         <w:p>
@@ -17295,7 +17286,7 @@
         </w:p>
         <w:p>
           <w:pPr>
-            <w:pStyle w:val="0711B9CE786D4B88B2083A19D4D37C12"/>
+            <w:pStyle w:val="C2895ED57C8D4E189CAB6D36DE0B77BA"/>
           </w:pPr>
           <w:r>
             <w:t xml:space="preserve">Fusce varius scelerisque est. Aliquam turpis dui, eleifend in, elementum vel, porta vitae, velit. Cras hendrerit vehicula enim. Sed auctor. In hac habitasse platea dictumst. Nulla lectus. Pellentesque habitant morbi tristique senectus et netus et malesuada fames ac turpis egestas. Donec accumsan ante non leo. </w:t>
@@ -17305,7 +17296,7 @@
     </w:docPart>
     <w:docPart>
       <w:docPartPr>
-        <w:name w:val="A1C7589628F547F2B1FFBF26B8C36FF0"/>
+        <w:name w:val="DE6321B92EC1406A939703F6C45B6ED6"/>
         <w:category>
           <w:name w:val="General"/>
           <w:gallery w:val="placeholder"/>
@@ -17316,7 +17307,7 @@
         <w:behaviors>
           <w:behavior w:val="content"/>
         </w:behaviors>
-        <w:guid w:val="{C87D5E74-4D27-4CE8-A906-7F115B3057EA}"/>
+        <w:guid w:val="{0D3D9074-5ABF-4F6A-9012-872A31402A39}"/>
       </w:docPartPr>
       <w:docPartBody>
         <w:p>
@@ -17329,7 +17320,7 @@
         </w:p>
         <w:p>
           <w:pPr>
-            <w:pStyle w:val="A1C7589628F547F2B1FFBF26B8C36FF0"/>
+            <w:pStyle w:val="DE6321B92EC1406A939703F6C45B6ED6"/>
           </w:pPr>
           <w:r>
             <w:t xml:space="preserve">Fusce varius scelerisque est. Aliquam turpis dui, eleifend in, elementum vel, porta vitae, velit. Cras hendrerit vehicula enim. Sed auctor. In hac habitasse platea dictumst. Nulla lectus. Pellentesque habitant morbi tristique senectus et netus et malesuada fames ac turpis egestas. Donec accumsan ante non leo. </w:t>
@@ -17339,7 +17330,7 @@
     </w:docPart>
     <w:docPart>
       <w:docPartPr>
-        <w:name w:val="5D52ECB230C747848CE279B27ED9B5D8"/>
+        <w:name w:val="7658646D822A467AAB2F541F0ED5B046"/>
         <w:category>
           <w:name w:val="General"/>
           <w:gallery w:val="placeholder"/>
@@ -17350,7 +17341,7 @@
         <w:behaviors>
           <w:behavior w:val="content"/>
         </w:behaviors>
-        <w:guid w:val="{AF2CEB10-E980-40E5-B5B9-D6CF5CAF3AD2}"/>
+        <w:guid w:val="{2A192A0C-386F-4BBA-ACA6-A39B5EAD7B34}"/>
       </w:docPartPr>
       <w:docPartBody>
         <w:p>
@@ -17363,7 +17354,7 @@
         </w:p>
         <w:p>
           <w:pPr>
-            <w:pStyle w:val="5D52ECB230C747848CE279B27ED9B5D8"/>
+            <w:pStyle w:val="7658646D822A467AAB2F541F0ED5B046"/>
           </w:pPr>
           <w:r>
             <w:t xml:space="preserve">Fusce varius scelerisque est. Aliquam turpis dui, eleifend in, elementum vel, porta vitae, velit. Cras hendrerit vehicula enim. Sed auctor. In hac habitasse platea dictumst. Nulla lectus. Pellentesque habitant morbi tristique senectus et netus et malesuada fames ac turpis egestas. Donec accumsan ante non leo. </w:t>
@@ -17373,7 +17364,7 @@
     </w:docPart>
     <w:docPart>
       <w:docPartPr>
-        <w:name w:val="C6D93BD3128D43BABFD5F712E2F97F77"/>
+        <w:name w:val="8D18FD53088E4286A498088D5A28494A"/>
         <w:category>
           <w:name w:val="General"/>
           <w:gallery w:val="placeholder"/>
@@ -17384,7 +17375,7 @@
         <w:behaviors>
           <w:behavior w:val="content"/>
         </w:behaviors>
-        <w:guid w:val="{B1C4A5DF-3C38-4EA2-8765-941CB537BC0F}"/>
+        <w:guid w:val="{65767119-7F01-4A37-8559-4C8DB9E2C201}"/>
       </w:docPartPr>
       <w:docPartBody>
         <w:p>
@@ -17397,7 +17388,7 @@
         </w:p>
         <w:p>
           <w:pPr>
-            <w:pStyle w:val="C6D93BD3128D43BABFD5F712E2F97F77"/>
+            <w:pStyle w:val="8D18FD53088E4286A498088D5A28494A"/>
           </w:pPr>
           <w:r>
             <w:t xml:space="preserve">Fusce varius scelerisque est. Aliquam turpis dui, eleifend in, elementum vel, porta vitae, velit. Cras hendrerit vehicula enim. Sed auctor. In hac habitasse platea dictumst. Nulla lectus. Pellentesque habitant morbi tristique senectus et netus et malesuada fames ac turpis egestas. Donec accumsan ante non leo. </w:t>
@@ -17407,7 +17398,7 @@
     </w:docPart>
     <w:docPart>
       <w:docPartPr>
-        <w:name w:val="8FF0299894F74AD9AB776866EF46E75B"/>
+        <w:name w:val="2DC419F38FF44C2B8F6213EC336CCFBF"/>
         <w:category>
           <w:name w:val="General"/>
           <w:gallery w:val="placeholder"/>
@@ -17418,7 +17409,7 @@
         <w:behaviors>
           <w:behavior w:val="content"/>
         </w:behaviors>
-        <w:guid w:val="{215E97DA-354D-42AB-AB29-B8FDF05B063D}"/>
+        <w:guid w:val="{658F5078-C697-4FF3-9FBD-BD7017D3C8F1}"/>
       </w:docPartPr>
       <w:docPartBody>
         <w:p>
@@ -17431,7 +17422,7 @@
         </w:p>
         <w:p>
           <w:pPr>
-            <w:pStyle w:val="8FF0299894F74AD9AB776866EF46E75B"/>
+            <w:pStyle w:val="2DC419F38FF44C2B8F6213EC336CCFBF"/>
           </w:pPr>
           <w:r>
             <w:t xml:space="preserve">Fusce varius scelerisque est. Aliquam turpis dui, eleifend in, elementum vel, porta vitae, velit. Cras hendrerit vehicula enim. Sed auctor. In hac habitasse platea dictumst. Nulla lectus. Pellentesque habitant morbi tristique senectus et netus et malesuada fames ac turpis egestas. Donec accumsan ante non leo. </w:t>
@@ -17441,7 +17432,7 @@
     </w:docPart>
     <w:docPart>
       <w:docPartPr>
-        <w:name w:val="53A1B7CD18174DDF929CFD767BE352FA"/>
+        <w:name w:val="9E3B23F62A90417792D324AED12D101B"/>
         <w:category>
           <w:name w:val="General"/>
           <w:gallery w:val="placeholder"/>
@@ -17452,7 +17443,7 @@
         <w:behaviors>
           <w:behavior w:val="content"/>
         </w:behaviors>
-        <w:guid w:val="{1579F4E1-06C3-43BF-BEE6-EF1676AA7ECF}"/>
+        <w:guid w:val="{C5731805-3AAD-48BB-94BF-723A35BC11C8}"/>
       </w:docPartPr>
       <w:docPartBody>
         <w:p>
@@ -17465,7 +17456,7 @@
         </w:p>
         <w:p>
           <w:pPr>
-            <w:pStyle w:val="53A1B7CD18174DDF929CFD767BE352FA"/>
+            <w:pStyle w:val="9E3B23F62A90417792D324AED12D101B"/>
           </w:pPr>
           <w:r>
             <w:t xml:space="preserve">Fusce varius scelerisque est. Aliquam turpis dui, eleifend in, elementum vel, porta vitae, velit. Cras hendrerit vehicula enim. Sed auctor. In hac habitasse platea dictumst. Nulla lectus. Pellentesque habitant morbi tristique senectus et netus et malesuada fames ac turpis egestas. Donec accumsan ante non leo. </w:t>
@@ -17475,7 +17466,7 @@
     </w:docPart>
     <w:docPart>
       <w:docPartPr>
-        <w:name w:val="419DE8E9F29B4ABD87B5BB962BADB5F1"/>
+        <w:name w:val="A3126A0C371B4C72A880ED4CAF690B0C"/>
         <w:category>
           <w:name w:val="General"/>
           <w:gallery w:val="placeholder"/>
@@ -17486,7 +17477,7 @@
         <w:behaviors>
           <w:behavior w:val="content"/>
         </w:behaviors>
-        <w:guid w:val="{DCE3CB8C-4C61-482C-80D0-91C6C30A81B8}"/>
+        <w:guid w:val="{4E886ACD-B2F6-4FA5-A5BC-ECB30BB2100E}"/>
       </w:docPartPr>
       <w:docPartBody>
         <w:p>
@@ -17499,7 +17490,7 @@
         </w:p>
         <w:p>
           <w:pPr>
-            <w:pStyle w:val="419DE8E9F29B4ABD87B5BB962BADB5F1"/>
+            <w:pStyle w:val="A3126A0C371B4C72A880ED4CAF690B0C"/>
           </w:pPr>
           <w:r>
             <w:t xml:space="preserve">Fusce varius scelerisque est. Aliquam turpis dui, eleifend in, elementum vel, porta vitae, velit. Cras hendrerit vehicula enim. Sed auctor. In hac habitasse platea dictumst. Nulla lectus. Pellentesque habitant morbi tristique senectus et netus et malesuada fames ac turpis egestas. Donec accumsan ante non leo. </w:t>
@@ -17509,7 +17500,7 @@
     </w:docPart>
     <w:docPart>
       <w:docPartPr>
-        <w:name w:val="59318E5DD5BA441AB5D07BD7E738BB59"/>
+        <w:name w:val="2609B0A8EBC843B4AAB56D4EA3B163E2"/>
         <w:category>
           <w:name w:val="General"/>
           <w:gallery w:val="placeholder"/>
@@ -17520,7 +17511,7 @@
         <w:behaviors>
           <w:behavior w:val="content"/>
         </w:behaviors>
-        <w:guid w:val="{C274DDEF-8CB4-4F48-BFBD-8AC10494CB33}"/>
+        <w:guid w:val="{36BBA1D0-3A9A-4666-8C88-8DBBDC4DA980}"/>
       </w:docPartPr>
       <w:docPartBody>
         <w:p>
@@ -17533,7 +17524,7 @@
         </w:p>
         <w:p>
           <w:pPr>
-            <w:pStyle w:val="59318E5DD5BA441AB5D07BD7E738BB59"/>
+            <w:pStyle w:val="2609B0A8EBC843B4AAB56D4EA3B163E2"/>
           </w:pPr>
           <w:r>
             <w:t xml:space="preserve">Fusce varius scelerisque est. Aliquam turpis dui, eleifend in, elementum vel, porta vitae, velit. Cras hendrerit vehicula enim. Sed auctor. In hac habitasse platea dictumst. Nulla lectus. Pellentesque habitant morbi tristique senectus et netus et malesuada fames ac turpis egestas. Donec accumsan ante non leo. </w:t>
@@ -18096,41 +18087,41 @@
     <w:semiHidden/>
     <w:unhideWhenUsed/>
   </w:style>
-  <w:style w:type="paragraph" w:customStyle="1" w:styleId="D0E064203F0E46568764AF8B2F7BEB11">
-    <w:name w:val="D0E064203F0E46568764AF8B2F7BEB11"/>
+  <w:style w:type="paragraph" w:customStyle="1" w:styleId="AB2CC18D262944CEA5A49018E0555540">
+    <w:name w:val="AB2CC18D262944CEA5A49018E0555540"/>
   </w:style>
-  <w:style w:type="paragraph" w:customStyle="1" w:styleId="8250F419BC5B4DA583D1A45DDA871455">
-    <w:name w:val="8250F419BC5B4DA583D1A45DDA871455"/>
+  <w:style w:type="paragraph" w:customStyle="1" w:styleId="EE5C986259614AF89A996C09E4EEE1CF">
+    <w:name w:val="EE5C986259614AF89A996C09E4EEE1CF"/>
   </w:style>
-  <w:style w:type="paragraph" w:customStyle="1" w:styleId="E8C7C277F5434841A6ACAA1011934DB9">
-    <w:name w:val="E8C7C277F5434841A6ACAA1011934DB9"/>
+  <w:style w:type="paragraph" w:customStyle="1" w:styleId="AC3F879E9A314C1DB59B0A311C4A20FA">
+    <w:name w:val="AC3F879E9A314C1DB59B0A311C4A20FA"/>
   </w:style>
-  <w:style w:type="paragraph" w:customStyle="1" w:styleId="2F11B5C1118A4BF580BA5C7C7A224826">
-    <w:name w:val="2F11B5C1118A4BF580BA5C7C7A224826"/>
+  <w:style w:type="paragraph" w:customStyle="1" w:styleId="799277D3C2DD4A1AB73BE6A0C48B8497">
+    <w:name w:val="799277D3C2DD4A1AB73BE6A0C48B8497"/>
   </w:style>
-  <w:style w:type="paragraph" w:customStyle="1" w:styleId="1AA9A71FB32444AB91181A945D4E58FA">
-    <w:name w:val="1AA9A71FB32444AB91181A945D4E58FA"/>
+  <w:style w:type="paragraph" w:customStyle="1" w:styleId="A7E288111E63407EBF76CDADDF6F013B">
+    <w:name w:val="A7E288111E63407EBF76CDADDF6F013B"/>
   </w:style>
-  <w:style w:type="paragraph" w:customStyle="1" w:styleId="D2DE9022C3014D0898F845E34A9CA5A3">
-    <w:name w:val="D2DE9022C3014D0898F845E34A9CA5A3"/>
+  <w:style w:type="paragraph" w:customStyle="1" w:styleId="850BCBA59198469FA300AA4084C5A8E4">
+    <w:name w:val="850BCBA59198469FA300AA4084C5A8E4"/>
   </w:style>
-  <w:style w:type="paragraph" w:customStyle="1" w:styleId="2FB23695C8DE48529AC79BA7ABE56B2F">
-    <w:name w:val="2FB23695C8DE48529AC79BA7ABE56B2F"/>
+  <w:style w:type="paragraph" w:customStyle="1" w:styleId="848FC4872413446F895FC61B528AD131">
+    <w:name w:val="848FC4872413446F895FC61B528AD131"/>
   </w:style>
-  <w:style w:type="paragraph" w:customStyle="1" w:styleId="4DE48F2EBEE8449B85BEF0CFF256E042">
-    <w:name w:val="4DE48F2EBEE8449B85BEF0CFF256E042"/>
+  <w:style w:type="paragraph" w:customStyle="1" w:styleId="9126BD6D0A2645D78AE5A46FC17187F9">
+    <w:name w:val="9126BD6D0A2645D78AE5A46FC17187F9"/>
   </w:style>
-  <w:style w:type="paragraph" w:customStyle="1" w:styleId="24343071E89E438F80ECB1FE369A6A80">
-    <w:name w:val="24343071E89E438F80ECB1FE369A6A80"/>
+  <w:style w:type="paragraph" w:customStyle="1" w:styleId="7A30C1BB943A46759A8FC239EA74E7B8">
+    <w:name w:val="7A30C1BB943A46759A8FC239EA74E7B8"/>
   </w:style>
-  <w:style w:type="paragraph" w:customStyle="1" w:styleId="FD6BD33B8A7D440EA8A40D5F77305272">
-    <w:name w:val="FD6BD33B8A7D440EA8A40D5F77305272"/>
+  <w:style w:type="paragraph" w:customStyle="1" w:styleId="66B9656776394F45BA157B91216339E7">
+    <w:name w:val="66B9656776394F45BA157B91216339E7"/>
   </w:style>
-  <w:style w:type="paragraph" w:customStyle="1" w:styleId="FC8FF997EBD14FB3A8E25938A9EDFF23">
-    <w:name w:val="FC8FF997EBD14FB3A8E25938A9EDFF23"/>
+  <w:style w:type="paragraph" w:customStyle="1" w:styleId="22DF3C8AA976483F9A976E07A78970ED">
+    <w:name w:val="22DF3C8AA976483F9A976E07A78970ED"/>
   </w:style>
-  <w:style w:type="paragraph" w:customStyle="1" w:styleId="3F7613A276514AAFA102F28BEB7514A1">
-    <w:name w:val="3F7613A276514AAFA102F28BEB7514A1"/>
+  <w:style w:type="paragraph" w:customStyle="1" w:styleId="E8A490DA6D5141E8937264EFE18D762D">
+    <w:name w:val="E8A490DA6D5141E8937264EFE18D762D"/>
   </w:style>
   <w:style w:type="paragraph" w:styleId="BodyText">
     <w:name w:val="Body Text"/>
@@ -18153,44 +18144,44 @@
       <w:sz w:val="20"/>
     </w:rPr>
   </w:style>
-  <w:style w:type="paragraph" w:customStyle="1" w:styleId="A8806400C7D74F07B784A609F57BC2D9">
-    <w:name w:val="A8806400C7D74F07B784A609F57BC2D9"/>
+  <w:style w:type="paragraph" w:customStyle="1" w:styleId="2B681A34F0DC4665AE8A515B5B988B3A">
+    <w:name w:val="2B681A34F0DC4665AE8A515B5B988B3A"/>
   </w:style>
-  <w:style w:type="paragraph" w:customStyle="1" w:styleId="74150877F1524DC8AB84F8A5CF3B9641">
-    <w:name w:val="74150877F1524DC8AB84F8A5CF3B9641"/>
+  <w:style w:type="paragraph" w:customStyle="1" w:styleId="6FE0CBE541F74D3797741354F93E958E">
+    <w:name w:val="6FE0CBE541F74D3797741354F93E958E"/>
   </w:style>
-  <w:style w:type="paragraph" w:customStyle="1" w:styleId="28BB55393F2047B0919DA322ED66B976">
-    <w:name w:val="28BB55393F2047B0919DA322ED66B976"/>
+  <w:style w:type="paragraph" w:customStyle="1" w:styleId="99692DC280CF4096870D205B5B97A8BE">
+    <w:name w:val="99692DC280CF4096870D205B5B97A8BE"/>
   </w:style>
-  <w:style w:type="paragraph" w:customStyle="1" w:styleId="C28B5E1BA64549F686EAA94D0825EC07">
-    <w:name w:val="C28B5E1BA64549F686EAA94D0825EC07"/>
+  <w:style w:type="paragraph" w:customStyle="1" w:styleId="794717169F074EC5B450291841FBF29F">
+    <w:name w:val="794717169F074EC5B450291841FBF29F"/>
   </w:style>
-  <w:style w:type="paragraph" w:customStyle="1" w:styleId="F07A940EB0954FA29C63FE51A4081481">
-    <w:name w:val="F07A940EB0954FA29C63FE51A4081481"/>
+  <w:style w:type="paragraph" w:customStyle="1" w:styleId="82E9F79A56634DB490CCA64E8802E537">
+    <w:name w:val="82E9F79A56634DB490CCA64E8802E537"/>
   </w:style>
-  <w:style w:type="paragraph" w:customStyle="1" w:styleId="0711B9CE786D4B88B2083A19D4D37C12">
-    <w:name w:val="0711B9CE786D4B88B2083A19D4D37C12"/>
+  <w:style w:type="paragraph" w:customStyle="1" w:styleId="C2895ED57C8D4E189CAB6D36DE0B77BA">
+    <w:name w:val="C2895ED57C8D4E189CAB6D36DE0B77BA"/>
   </w:style>
-  <w:style w:type="paragraph" w:customStyle="1" w:styleId="A1C7589628F547F2B1FFBF26B8C36FF0">
-    <w:name w:val="A1C7589628F547F2B1FFBF26B8C36FF0"/>
+  <w:style w:type="paragraph" w:customStyle="1" w:styleId="DE6321B92EC1406A939703F6C45B6ED6">
+    <w:name w:val="DE6321B92EC1406A939703F6C45B6ED6"/>
   </w:style>
-  <w:style w:type="paragraph" w:customStyle="1" w:styleId="5D52ECB230C747848CE279B27ED9B5D8">
-    <w:name w:val="5D52ECB230C747848CE279B27ED9B5D8"/>
+  <w:style w:type="paragraph" w:customStyle="1" w:styleId="7658646D822A467AAB2F541F0ED5B046">
+    <w:name w:val="7658646D822A467AAB2F541F0ED5B046"/>
   </w:style>
-  <w:style w:type="paragraph" w:customStyle="1" w:styleId="C6D93BD3128D43BABFD5F712E2F97F77">
-    <w:name w:val="C6D93BD3128D43BABFD5F712E2F97F77"/>
+  <w:style w:type="paragraph" w:customStyle="1" w:styleId="8D18FD53088E4286A498088D5A28494A">
+    <w:name w:val="8D18FD53088E4286A498088D5A28494A"/>
   </w:style>
-  <w:style w:type="paragraph" w:customStyle="1" w:styleId="8FF0299894F74AD9AB776866EF46E75B">
-    <w:name w:val="8FF0299894F74AD9AB776866EF46E75B"/>
+  <w:style w:type="paragraph" w:customStyle="1" w:styleId="2DC419F38FF44C2B8F6213EC336CCFBF">
+    <w:name w:val="2DC419F38FF44C2B8F6213EC336CCFBF"/>
   </w:style>
-  <w:style w:type="paragraph" w:customStyle="1" w:styleId="53A1B7CD18174DDF929CFD767BE352FA">
-    <w:name w:val="53A1B7CD18174DDF929CFD767BE352FA"/>
+  <w:style w:type="paragraph" w:customStyle="1" w:styleId="9E3B23F62A90417792D324AED12D101B">
+    <w:name w:val="9E3B23F62A90417792D324AED12D101B"/>
   </w:style>
-  <w:style w:type="paragraph" w:customStyle="1" w:styleId="419DE8E9F29B4ABD87B5BB962BADB5F1">
-    <w:name w:val="419DE8E9F29B4ABD87B5BB962BADB5F1"/>
+  <w:style w:type="paragraph" w:customStyle="1" w:styleId="A3126A0C371B4C72A880ED4CAF690B0C">
+    <w:name w:val="A3126A0C371B4C72A880ED4CAF690B0C"/>
   </w:style>
-  <w:style w:type="paragraph" w:customStyle="1" w:styleId="59318E5DD5BA441AB5D07BD7E738BB59">
-    <w:name w:val="59318E5DD5BA441AB5D07BD7E738BB59"/>
+  <w:style w:type="paragraph" w:customStyle="1" w:styleId="2609B0A8EBC843B4AAB56D4EA3B163E2">
+    <w:name w:val="2609B0A8EBC843B4AAB56D4EA3B163E2"/>
   </w:style>
 </w:styles>
 </file>
@@ -18464,18 +18455,18 @@
 </file>
 
 <file path=customXml/item1.xml><?xml version="1.0" encoding="utf-8"?>
-<p:properties xmlns:p="http://schemas.microsoft.com/office/2006/metadata/properties" xmlns:xsi="http://www.w3.org/2001/XMLSchema-instance" xmlns:pc="http://schemas.microsoft.com/office/infopath/2007/PartnerControls">
-  <documentManagement/>
-</p:properties>
-</file>
-
-<file path=customXml/item2.xml><?xml version="1.0" encoding="utf-8"?>
 <?mso-contentType ?>
 <FormTemplates xmlns="http://schemas.microsoft.com/sharepoint/v3/contenttype/forms">
   <Display>DocumentLibraryForm</Display>
   <Edit>DocumentLibraryForm</Edit>
   <New>DocumentLibraryForm</New>
 </FormTemplates>
+</file>
+
+<file path=customXml/item2.xml><?xml version="1.0" encoding="utf-8"?>
+<p:properties xmlns:p="http://schemas.microsoft.com/office/2006/metadata/properties" xmlns:xsi="http://www.w3.org/2001/XMLSchema-instance" xmlns:pc="http://schemas.microsoft.com/office/infopath/2007/PartnerControls">
+  <documentManagement/>
+</p:properties>
 </file>
 
 <file path=customXml/item3.xml><?xml version="1.0" encoding="utf-8"?>
@@ -18631,18 +18622,18 @@
 </file>
 
 <file path=customXml/itemProps1.xml><?xml version="1.0" encoding="utf-8"?>
-<ds:datastoreItem xmlns:ds="http://schemas.openxmlformats.org/officeDocument/2006/customXml" ds:itemID="{A9AA5209-A137-4AE4-8CB5-BAE5F8BBF5B3}">
+<ds:datastoreItem xmlns:ds="http://schemas.openxmlformats.org/officeDocument/2006/customXml" ds:itemID="{33562B68-766A-4519-A848-7B92E99FC787}">
   <ds:schemaRefs>
-    <ds:schemaRef ds:uri="http://schemas.microsoft.com/office/2006/metadata/properties"/>
-    <ds:schemaRef ds:uri="http://schemas.microsoft.com/office/infopath/2007/PartnerControls"/>
+    <ds:schemaRef ds:uri="http://schemas.microsoft.com/sharepoint/v3/contenttype/forms"/>
   </ds:schemaRefs>
 </ds:datastoreItem>
 </file>
 
 <file path=customXml/itemProps2.xml><?xml version="1.0" encoding="utf-8"?>
-<ds:datastoreItem xmlns:ds="http://schemas.openxmlformats.org/officeDocument/2006/customXml" ds:itemID="{33562B68-766A-4519-A848-7B92E99FC787}">
+<ds:datastoreItem xmlns:ds="http://schemas.openxmlformats.org/officeDocument/2006/customXml" ds:itemID="{A9AA5209-A137-4AE4-8CB5-BAE5F8BBF5B3}">
   <ds:schemaRefs>
-    <ds:schemaRef ds:uri="http://schemas.microsoft.com/sharepoint/v3/contenttype/forms"/>
+    <ds:schemaRef ds:uri="http://schemas.microsoft.com/office/2006/metadata/properties"/>
+    <ds:schemaRef ds:uri="http://schemas.microsoft.com/office/infopath/2007/PartnerControls"/>
   </ds:schemaRefs>
 </ds:datastoreItem>
 </file>

</xml_diff>